<commit_message>
Coloquei as acções semanticas
</commit_message>
<xml_diff>
--- a/Team_QualquerToken/Estrutura_proposta/compilador_moc/relatorio/GrupoQualquerToken_efolioB_Parte1.docx
+++ b/Team_QualquerToken/Estrutura_proposta/compilador_moc/relatorio/GrupoQualquerToken_efolioB_Parte1.docx
@@ -4773,7 +4773,7 @@
           <w:sz w:val="22"/>
           <w:shd w:val="clear" w:color="auto" w:fill="FFFFFF"/>
         </w:rPr>
-        <w:t xml:space="preserve"> e realizar </w:t>
+        <w:t xml:space="preserve"> e </w:t>
       </w:r>
       <w:r>
         <w:rPr>
@@ -4871,7 +4871,31 @@
           <w:sz w:val="22"/>
           <w:shd w:val="clear" w:color="auto" w:fill="FFFFFF"/>
         </w:rPr>
-        <w:t xml:space="preserve"> para gestão de âmbitos</w:t>
+        <w:t xml:space="preserve"> para</w:t>
+      </w:r>
+      <w:r>
+        <w:rPr>
+          <w:rFonts w:cs="Arial"/>
+          <w:sz w:val="22"/>
+          <w:shd w:val="clear" w:color="auto" w:fill="FFFFFF"/>
+        </w:rPr>
+        <w:t xml:space="preserve"> a</w:t>
+      </w:r>
+      <w:r>
+        <w:rPr>
+          <w:rFonts w:cs="Arial"/>
+          <w:sz w:val="22"/>
+          <w:shd w:val="clear" w:color="auto" w:fill="FFFFFF"/>
+        </w:rPr>
+        <w:t xml:space="preserve"> gestão de </w:t>
+      </w:r>
+      <w:r>
+        <w:rPr>
+          <w:rFonts w:cs="Arial"/>
+          <w:sz w:val="22"/>
+          <w:shd w:val="clear" w:color="auto" w:fill="FFFFFF"/>
+        </w:rPr>
+        <w:t>contextos</w:t>
       </w:r>
       <w:r>
         <w:rPr>
@@ -4947,7 +4971,15 @@
           <w:sz w:val="22"/>
           <w:shd w:val="clear" w:color="auto" w:fill="FFFFFF"/>
         </w:rPr>
-        <w:t xml:space="preserve">A gestão de âmbito </w:t>
+        <w:t xml:space="preserve">A gestão de </w:t>
+      </w:r>
+      <w:r>
+        <w:rPr>
+          <w:rFonts w:cs="Arial"/>
+          <w:sz w:val="22"/>
+          <w:shd w:val="clear" w:color="auto" w:fill="FFFFFF"/>
+        </w:rPr>
+        <w:t xml:space="preserve">contextos </w:t>
       </w:r>
       <w:r>
         <w:rPr>
@@ -4964,6 +4996,345 @@
           <w:shd w:val="clear" w:color="auto" w:fill="FFFFFF"/>
         </w:rPr>
         <w:t>é realizada através de uma lista (</w:t>
+      </w:r>
+      <w:r>
+        <w:rPr>
+          <w:rFonts w:cs="Arial"/>
+          <w:i/>
+          <w:sz w:val="22"/>
+          <w:shd w:val="clear" w:color="auto" w:fill="FFFFFF"/>
+        </w:rPr>
+        <w:t>self.</w:t>
+      </w:r>
+      <w:r>
+        <w:rPr>
+          <w:rFonts w:cs="Arial"/>
+          <w:sz w:val="22"/>
+          <w:shd w:val="clear" w:color="auto" w:fill="FFFFFF"/>
+        </w:rPr>
+        <w:t xml:space="preserve"> </w:t>
+      </w:r>
+      <w:r>
+        <w:rPr>
+          <w:rFonts w:cs="Arial"/>
+          <w:sz w:val="22"/>
+          <w:shd w:val="clear" w:color="auto" w:fill="FFFFFF"/>
+        </w:rPr>
+        <w:t>contexto</w:t>
+      </w:r>
+      <w:r>
+        <w:rPr>
+          <w:rFonts w:cs="Arial"/>
+          <w:sz w:val="22"/>
+          <w:shd w:val="clear" w:color="auto" w:fill="FFFFFF"/>
+        </w:rPr>
+        <w:t xml:space="preserve">) que funciona como uma pilha, onde cada elemento da lista </w:t>
+      </w:r>
+      <w:r>
+        <w:rPr>
+          <w:rFonts w:cs="Arial"/>
+          <w:sz w:val="22"/>
+          <w:shd w:val="clear" w:color="auto" w:fill="FFFFFF"/>
+        </w:rPr>
+        <w:t xml:space="preserve">representa um contexto local – um conjunto </w:t>
+      </w:r>
+      <w:r>
+        <w:rPr>
+          <w:rFonts w:cs="Arial"/>
+          <w:sz w:val="22"/>
+          <w:shd w:val="clear" w:color="auto" w:fill="FFFFFF"/>
+        </w:rPr>
+        <w:t>(</w:t>
+      </w:r>
+      <w:r>
+        <w:rPr>
+          <w:rFonts w:cs="Arial"/>
+          <w:i/>
+          <w:iCs/>
+          <w:sz w:val="22"/>
+          <w:shd w:val="clear" w:color="auto" w:fill="FFFFFF"/>
+        </w:rPr>
+        <w:t>set</w:t>
+      </w:r>
+      <w:r>
+        <w:rPr>
+          <w:rFonts w:cs="Arial"/>
+          <w:sz w:val="22"/>
+          <w:shd w:val="clear" w:color="auto" w:fill="FFFFFF"/>
+        </w:rPr>
+        <w:t xml:space="preserve">) </w:t>
+      </w:r>
+      <w:r>
+        <w:rPr>
+          <w:rFonts w:cs="Arial"/>
+          <w:sz w:val="22"/>
+          <w:shd w:val="clear" w:color="auto" w:fill="FFFFFF"/>
+        </w:rPr>
+        <w:t>que contém</w:t>
+      </w:r>
+      <w:r>
+        <w:rPr>
+          <w:rFonts w:cs="Arial"/>
+          <w:sz w:val="22"/>
+          <w:shd w:val="clear" w:color="auto" w:fill="FFFFFF"/>
+        </w:rPr>
+        <w:t xml:space="preserve"> os nomes dos identificadores declarados nesse </w:t>
+      </w:r>
+      <w:r>
+        <w:rPr>
+          <w:rFonts w:cs="Arial"/>
+          <w:sz w:val="22"/>
+          <w:shd w:val="clear" w:color="auto" w:fill="FFFFFF"/>
+        </w:rPr>
+        <w:t xml:space="preserve">contexto </w:t>
+      </w:r>
+      <w:r>
+        <w:rPr>
+          <w:rFonts w:cs="Arial"/>
+          <w:sz w:val="22"/>
+          <w:shd w:val="clear" w:color="auto" w:fill="FFFFFF"/>
+        </w:rPr>
+        <w:t xml:space="preserve">específico. Um novo </w:t>
+      </w:r>
+      <w:r>
+        <w:rPr>
+          <w:rFonts w:cs="Arial"/>
+          <w:sz w:val="22"/>
+          <w:shd w:val="clear" w:color="auto" w:fill="FFFFFF"/>
+        </w:rPr>
+        <w:t xml:space="preserve">contexto </w:t>
+      </w:r>
+      <w:r>
+        <w:rPr>
+          <w:rFonts w:cs="Arial"/>
+          <w:sz w:val="22"/>
+          <w:shd w:val="clear" w:color="auto" w:fill="FFFFFF"/>
+        </w:rPr>
+        <w:t>é empilhado (</w:t>
+      </w:r>
+      <w:proofErr w:type="spellStart"/>
+      <w:r>
+        <w:rPr>
+          <w:rFonts w:cs="Arial"/>
+          <w:i/>
+          <w:iCs/>
+          <w:sz w:val="22"/>
+          <w:shd w:val="clear" w:color="auto" w:fill="FFFFFF"/>
+        </w:rPr>
+        <w:t>append</w:t>
+      </w:r>
+      <w:proofErr w:type="spellEnd"/>
+      <w:r>
+        <w:rPr>
+          <w:rFonts w:cs="Arial"/>
+          <w:sz w:val="22"/>
+          <w:shd w:val="clear" w:color="auto" w:fill="FFFFFF"/>
+        </w:rPr>
+        <w:t xml:space="preserve">) ao </w:t>
+      </w:r>
+      <w:r>
+        <w:rPr>
+          <w:rFonts w:cs="Arial"/>
+          <w:sz w:val="22"/>
+          <w:shd w:val="clear" w:color="auto" w:fill="FFFFFF"/>
+        </w:rPr>
+        <w:t>iniciar a</w:t>
+      </w:r>
+      <w:r>
+        <w:rPr>
+          <w:rFonts w:cs="Arial"/>
+          <w:sz w:val="22"/>
+          <w:shd w:val="clear" w:color="auto" w:fill="FFFFFF"/>
+        </w:rPr>
+        <w:t xml:space="preserve"> definição de </w:t>
+      </w:r>
+      <w:r>
+        <w:rPr>
+          <w:rFonts w:cs="Arial"/>
+          <w:sz w:val="22"/>
+          <w:shd w:val="clear" w:color="auto" w:fill="FFFFFF"/>
+        </w:rPr>
+        <w:t xml:space="preserve">uma </w:t>
+      </w:r>
+      <w:r>
+        <w:rPr>
+          <w:rFonts w:cs="Arial"/>
+          <w:sz w:val="22"/>
+          <w:shd w:val="clear" w:color="auto" w:fill="FFFFFF"/>
+        </w:rPr>
+        <w:t>função (</w:t>
+      </w:r>
+      <w:proofErr w:type="spellStart"/>
+      <w:r>
+        <w:rPr>
+          <w:rFonts w:cs="Arial"/>
+          <w:i/>
+          <w:iCs/>
+          <w:sz w:val="22"/>
+          <w:shd w:val="clear" w:color="auto" w:fill="FFFFFF"/>
+        </w:rPr>
+        <w:t>visitFuncao</w:t>
+      </w:r>
+      <w:proofErr w:type="spellEnd"/>
+      <w:r>
+        <w:rPr>
+          <w:rFonts w:cs="Arial"/>
+          <w:sz w:val="22"/>
+          <w:shd w:val="clear" w:color="auto" w:fill="FFFFFF"/>
+        </w:rPr>
+        <w:t xml:space="preserve">, </w:t>
+      </w:r>
+      <w:proofErr w:type="spellStart"/>
+      <w:r>
+        <w:rPr>
+          <w:rFonts w:cs="Arial"/>
+          <w:i/>
+          <w:iCs/>
+          <w:sz w:val="22"/>
+          <w:shd w:val="clear" w:color="auto" w:fill="FFFFFF"/>
+        </w:rPr>
+        <w:t>visitFuncaoPrincipal</w:t>
+      </w:r>
+      <w:proofErr w:type="spellEnd"/>
+      <w:r>
+        <w:rPr>
+          <w:rFonts w:cs="Arial"/>
+          <w:sz w:val="22"/>
+          <w:shd w:val="clear" w:color="auto" w:fill="FFFFFF"/>
+        </w:rPr>
+        <w:t xml:space="preserve">), e os nomes dos parâmetros são imediatamente adicionados a esse novo </w:t>
+      </w:r>
+      <w:r>
+        <w:rPr>
+          <w:rFonts w:cs="Arial"/>
+          <w:sz w:val="22"/>
+          <w:shd w:val="clear" w:color="auto" w:fill="FFFFFF"/>
+        </w:rPr>
+        <w:t>contexto</w:t>
+      </w:r>
+      <w:r>
+        <w:rPr>
+          <w:rFonts w:cs="Arial"/>
+          <w:sz w:val="22"/>
+          <w:shd w:val="clear" w:color="auto" w:fill="FFFFFF"/>
+        </w:rPr>
+        <w:t xml:space="preserve">. </w:t>
+      </w:r>
+      <w:r>
+        <w:rPr>
+          <w:rFonts w:cs="Arial"/>
+          <w:sz w:val="22"/>
+          <w:shd w:val="clear" w:color="auto" w:fill="FFFFFF"/>
+        </w:rPr>
+        <w:t>Durante a visita</w:t>
+      </w:r>
+      <w:r>
+        <w:rPr>
+          <w:rFonts w:cs="Arial"/>
+          <w:sz w:val="22"/>
+          <w:shd w:val="clear" w:color="auto" w:fill="FFFFFF"/>
+        </w:rPr>
+        <w:t xml:space="preserve"> </w:t>
+      </w:r>
+      <w:r>
+        <w:rPr>
+          <w:rFonts w:cs="Arial"/>
+          <w:sz w:val="22"/>
+          <w:shd w:val="clear" w:color="auto" w:fill="FFFFFF"/>
+        </w:rPr>
+        <w:t>a</w:t>
+      </w:r>
+      <w:r>
+        <w:rPr>
+          <w:rFonts w:cs="Arial"/>
+          <w:sz w:val="22"/>
+          <w:shd w:val="clear" w:color="auto" w:fill="FFFFFF"/>
+        </w:rPr>
+        <w:t xml:space="preserve"> declaraç</w:t>
+      </w:r>
+      <w:r>
+        <w:rPr>
+          <w:rFonts w:cs="Arial"/>
+          <w:sz w:val="22"/>
+          <w:shd w:val="clear" w:color="auto" w:fill="FFFFFF"/>
+        </w:rPr>
+        <w:t>ões</w:t>
+      </w:r>
+      <w:r>
+        <w:rPr>
+          <w:rFonts w:cs="Arial"/>
+          <w:sz w:val="22"/>
+          <w:shd w:val="clear" w:color="auto" w:fill="FFFFFF"/>
+        </w:rPr>
+        <w:t xml:space="preserve"> de variáveis locais (</w:t>
+      </w:r>
+      <w:proofErr w:type="spellStart"/>
+      <w:r>
+        <w:rPr>
+          <w:rFonts w:cs="Arial"/>
+          <w:i/>
+          <w:iCs/>
+          <w:sz w:val="22"/>
+          <w:shd w:val="clear" w:color="auto" w:fill="FFFFFF"/>
+        </w:rPr>
+        <w:t>visitDeclaracao</w:t>
+      </w:r>
+      <w:proofErr w:type="spellEnd"/>
+      <w:r>
+        <w:rPr>
+          <w:rFonts w:cs="Arial"/>
+          <w:sz w:val="22"/>
+          <w:shd w:val="clear" w:color="auto" w:fill="FFFFFF"/>
+        </w:rPr>
+        <w:t xml:space="preserve">), </w:t>
+      </w:r>
+      <w:r>
+        <w:rPr>
+          <w:rFonts w:cs="Arial"/>
+          <w:sz w:val="22"/>
+          <w:shd w:val="clear" w:color="auto" w:fill="FFFFFF"/>
+        </w:rPr>
+        <w:t xml:space="preserve">é </w:t>
+      </w:r>
+      <w:r>
+        <w:rPr>
+          <w:rFonts w:cs="Arial"/>
+          <w:sz w:val="22"/>
+          <w:shd w:val="clear" w:color="auto" w:fill="FFFFFF"/>
+        </w:rPr>
+        <w:t>verifica</w:t>
+      </w:r>
+      <w:r>
+        <w:rPr>
+          <w:rFonts w:cs="Arial"/>
+          <w:sz w:val="22"/>
+          <w:shd w:val="clear" w:color="auto" w:fill="FFFFFF"/>
+        </w:rPr>
+        <w:t>do</w:t>
+      </w:r>
+      <w:r>
+        <w:rPr>
+          <w:rFonts w:cs="Arial"/>
+          <w:sz w:val="22"/>
+          <w:shd w:val="clear" w:color="auto" w:fill="FFFFFF"/>
+        </w:rPr>
+        <w:t xml:space="preserve"> se o nome já existe no </w:t>
+      </w:r>
+      <w:r>
+        <w:rPr>
+          <w:rFonts w:cs="Arial"/>
+          <w:sz w:val="22"/>
+          <w:shd w:val="clear" w:color="auto" w:fill="FFFFFF"/>
+        </w:rPr>
+        <w:t xml:space="preserve">contexto </w:t>
+      </w:r>
+      <w:r>
+        <w:rPr>
+          <w:rFonts w:cs="Arial"/>
+          <w:sz w:val="22"/>
+          <w:shd w:val="clear" w:color="auto" w:fill="FFFFFF"/>
+        </w:rPr>
+        <w:t xml:space="preserve">atual (topo da pilha, </w:t>
       </w:r>
       <w:proofErr w:type="spellStart"/>
       <w:proofErr w:type="gramStart"/>
@@ -4971,72 +5342,170 @@
         <w:rPr>
           <w:rFonts w:cs="Arial"/>
           <w:i/>
-          <w:sz w:val="22"/>
-          <w:shd w:val="clear" w:color="auto" w:fill="FFFFFF"/>
-        </w:rPr>
-        <w:t>self.escopos</w:t>
+          <w:iCs/>
+          <w:sz w:val="22"/>
+          <w:shd w:val="clear" w:color="auto" w:fill="FFFFFF"/>
+        </w:rPr>
+        <w:t>self.</w:t>
+      </w:r>
+      <w:r>
+        <w:rPr>
+          <w:rFonts w:cs="Arial"/>
+          <w:i/>
+          <w:iCs/>
+          <w:sz w:val="22"/>
+          <w:shd w:val="clear" w:color="auto" w:fill="FFFFFF"/>
+        </w:rPr>
+        <w:t>contexto</w:t>
       </w:r>
       <w:proofErr w:type="spellEnd"/>
       <w:proofErr w:type="gramEnd"/>
       <w:r>
         <w:rPr>
           <w:rFonts w:cs="Arial"/>
-          <w:sz w:val="22"/>
-          <w:shd w:val="clear" w:color="auto" w:fill="FFFFFF"/>
-        </w:rPr>
-        <w:t xml:space="preserve">) que funciona como uma pilha, onde cada elemento da lista </w:t>
-      </w:r>
-      <w:r>
-        <w:rPr>
-          <w:rFonts w:cs="Arial"/>
-          <w:sz w:val="22"/>
-          <w:shd w:val="clear" w:color="auto" w:fill="FFFFFF"/>
-        </w:rPr>
-        <w:t xml:space="preserve">representa um contexto local – um conjunto </w:t>
-      </w:r>
-      <w:r>
-        <w:rPr>
-          <w:rFonts w:cs="Arial"/>
-          <w:sz w:val="22"/>
-          <w:shd w:val="clear" w:color="auto" w:fill="FFFFFF"/>
-        </w:rPr>
-        <w:t>(</w:t>
-      </w:r>
-      <w:r>
-        <w:rPr>
-          <w:rFonts w:cs="Arial"/>
           <w:i/>
           <w:iCs/>
           <w:sz w:val="22"/>
           <w:shd w:val="clear" w:color="auto" w:fill="FFFFFF"/>
         </w:rPr>
-        <w:t>set</w:t>
-      </w:r>
-      <w:r>
-        <w:rPr>
-          <w:rFonts w:cs="Arial"/>
-          <w:sz w:val="22"/>
-          <w:shd w:val="clear" w:color="auto" w:fill="FFFFFF"/>
-        </w:rPr>
-        <w:t xml:space="preserve">) </w:t>
-      </w:r>
-      <w:r>
-        <w:rPr>
-          <w:rFonts w:cs="Arial"/>
-          <w:sz w:val="22"/>
-          <w:shd w:val="clear" w:color="auto" w:fill="FFFFFF"/>
-        </w:rPr>
-        <w:t>que contém</w:t>
-      </w:r>
-      <w:r>
-        <w:rPr>
-          <w:rFonts w:cs="Arial"/>
-          <w:sz w:val="22"/>
-          <w:shd w:val="clear" w:color="auto" w:fill="FFFFFF"/>
-        </w:rPr>
-        <w:t xml:space="preserve"> os nomes dos identificadores declarados nesse âmbito específico. Um novo âmbito é empilhado (</w:t>
-      </w:r>
-      <w:proofErr w:type="spellStart"/>
+        <w:t>[-1])</w:t>
+      </w:r>
+      <w:r>
+        <w:rPr>
+          <w:rFonts w:cs="Arial"/>
+          <w:sz w:val="22"/>
+          <w:shd w:val="clear" w:color="auto" w:fill="FFFFFF"/>
+        </w:rPr>
+        <w:t xml:space="preserve"> para detetar </w:t>
+      </w:r>
+      <w:r>
+        <w:rPr>
+          <w:rFonts w:cs="Arial"/>
+          <w:sz w:val="22"/>
+          <w:shd w:val="clear" w:color="auto" w:fill="FFFFFF"/>
+        </w:rPr>
+        <w:t>duplicações. Não existindo conflito, o novo identificador é</w:t>
+      </w:r>
+      <w:r>
+        <w:rPr>
+          <w:rFonts w:cs="Arial"/>
+          <w:sz w:val="22"/>
+          <w:shd w:val="clear" w:color="auto" w:fill="FFFFFF"/>
+        </w:rPr>
+        <w:t xml:space="preserve"> </w:t>
+      </w:r>
+      <w:r>
+        <w:rPr>
+          <w:rFonts w:cs="Arial"/>
+          <w:sz w:val="22"/>
+          <w:shd w:val="clear" w:color="auto" w:fill="FFFFFF"/>
+        </w:rPr>
+        <w:t>inserido</w:t>
+      </w:r>
+      <w:r>
+        <w:rPr>
+          <w:rFonts w:cs="Arial"/>
+          <w:sz w:val="22"/>
+          <w:shd w:val="clear" w:color="auto" w:fill="FFFFFF"/>
+        </w:rPr>
+        <w:t xml:space="preserve"> </w:t>
+      </w:r>
+      <w:r>
+        <w:rPr>
+          <w:rFonts w:cs="Arial"/>
+          <w:sz w:val="22"/>
+          <w:shd w:val="clear" w:color="auto" w:fill="FFFFFF"/>
+        </w:rPr>
+        <w:t>n</w:t>
+      </w:r>
+      <w:r>
+        <w:rPr>
+          <w:rFonts w:cs="Arial"/>
+          <w:sz w:val="22"/>
+          <w:shd w:val="clear" w:color="auto" w:fill="FFFFFF"/>
+        </w:rPr>
+        <w:t xml:space="preserve">esse </w:t>
+      </w:r>
+      <w:r>
+        <w:rPr>
+          <w:rFonts w:cs="Arial"/>
+          <w:sz w:val="22"/>
+          <w:shd w:val="clear" w:color="auto" w:fill="FFFFFF"/>
+        </w:rPr>
+        <w:t>contexto</w:t>
+      </w:r>
+      <w:r>
+        <w:rPr>
+          <w:rFonts w:cs="Arial"/>
+          <w:sz w:val="22"/>
+          <w:shd w:val="clear" w:color="auto" w:fill="FFFFFF"/>
+        </w:rPr>
+        <w:t xml:space="preserve">. </w:t>
+      </w:r>
+      <w:r>
+        <w:rPr>
+          <w:rFonts w:cs="Arial"/>
+          <w:sz w:val="22"/>
+          <w:shd w:val="clear" w:color="auto" w:fill="FFFFFF"/>
+        </w:rPr>
+        <w:t>Para finalizar</w:t>
+      </w:r>
+      <w:r>
+        <w:rPr>
+          <w:rFonts w:cs="Arial"/>
+          <w:sz w:val="22"/>
+          <w:shd w:val="clear" w:color="auto" w:fill="FFFFFF"/>
+        </w:rPr>
+        <w:t xml:space="preserve">, a </w:t>
+      </w:r>
+      <w:r>
+        <w:rPr>
+          <w:rFonts w:cs="Arial"/>
+          <w:sz w:val="22"/>
+          <w:shd w:val="clear" w:color="auto" w:fill="FFFFFF"/>
+        </w:rPr>
+        <w:t>análise</w:t>
+      </w:r>
+      <w:r>
+        <w:rPr>
+          <w:rFonts w:cs="Arial"/>
+          <w:sz w:val="22"/>
+          <w:shd w:val="clear" w:color="auto" w:fill="FFFFFF"/>
+        </w:rPr>
+        <w:t xml:space="preserve"> </w:t>
+      </w:r>
+      <w:r>
+        <w:rPr>
+          <w:rFonts w:cs="Arial"/>
+          <w:sz w:val="22"/>
+          <w:shd w:val="clear" w:color="auto" w:fill="FFFFFF"/>
+        </w:rPr>
+        <w:t>da</w:t>
+      </w:r>
+      <w:r>
+        <w:rPr>
+          <w:rFonts w:cs="Arial"/>
+          <w:sz w:val="22"/>
+          <w:shd w:val="clear" w:color="auto" w:fill="FFFFFF"/>
+        </w:rPr>
+        <w:t xml:space="preserve"> função, o </w:t>
+      </w:r>
+      <w:r>
+        <w:rPr>
+          <w:rFonts w:cs="Arial"/>
+          <w:sz w:val="22"/>
+          <w:shd w:val="clear" w:color="auto" w:fill="FFFFFF"/>
+        </w:rPr>
+        <w:t xml:space="preserve">contexto </w:t>
+      </w:r>
+      <w:r>
+        <w:rPr>
+          <w:rFonts w:cs="Arial"/>
+          <w:sz w:val="22"/>
+          <w:shd w:val="clear" w:color="auto" w:fill="FFFFFF"/>
+        </w:rPr>
+        <w:t>correspondente é removido da pilha (</w:t>
+      </w:r>
       <w:r>
         <w:rPr>
           <w:rFonts w:cs="Arial"/>
@@ -5045,149 +5514,8 @@
           <w:sz w:val="22"/>
           <w:shd w:val="clear" w:color="auto" w:fill="FFFFFF"/>
         </w:rPr>
-        <w:t>append</w:t>
-      </w:r>
-      <w:proofErr w:type="spellEnd"/>
-      <w:r>
-        <w:rPr>
-          <w:rFonts w:cs="Arial"/>
-          <w:sz w:val="22"/>
-          <w:shd w:val="clear" w:color="auto" w:fill="FFFFFF"/>
-        </w:rPr>
-        <w:t xml:space="preserve">) ao </w:t>
-      </w:r>
-      <w:r>
-        <w:rPr>
-          <w:rFonts w:cs="Arial"/>
-          <w:sz w:val="22"/>
-          <w:shd w:val="clear" w:color="auto" w:fill="FFFFFF"/>
-        </w:rPr>
-        <w:t>iniciar a</w:t>
-      </w:r>
-      <w:r>
-        <w:rPr>
-          <w:rFonts w:cs="Arial"/>
-          <w:sz w:val="22"/>
-          <w:shd w:val="clear" w:color="auto" w:fill="FFFFFF"/>
-        </w:rPr>
-        <w:t xml:space="preserve"> definição de </w:t>
-      </w:r>
-      <w:r>
-        <w:rPr>
-          <w:rFonts w:cs="Arial"/>
-          <w:sz w:val="22"/>
-          <w:shd w:val="clear" w:color="auto" w:fill="FFFFFF"/>
-        </w:rPr>
-        <w:t xml:space="preserve">uma </w:t>
-      </w:r>
-      <w:r>
-        <w:rPr>
-          <w:rFonts w:cs="Arial"/>
-          <w:sz w:val="22"/>
-          <w:shd w:val="clear" w:color="auto" w:fill="FFFFFF"/>
-        </w:rPr>
-        <w:t>função (</w:t>
-      </w:r>
-      <w:proofErr w:type="spellStart"/>
-      <w:r>
-        <w:rPr>
-          <w:rFonts w:cs="Arial"/>
-          <w:i/>
-          <w:iCs/>
-          <w:sz w:val="22"/>
-          <w:shd w:val="clear" w:color="auto" w:fill="FFFFFF"/>
-        </w:rPr>
-        <w:t>visitFuncao</w:t>
-      </w:r>
-      <w:proofErr w:type="spellEnd"/>
-      <w:r>
-        <w:rPr>
-          <w:rFonts w:cs="Arial"/>
-          <w:sz w:val="22"/>
-          <w:shd w:val="clear" w:color="auto" w:fill="FFFFFF"/>
-        </w:rPr>
-        <w:t xml:space="preserve">, </w:t>
-      </w:r>
-      <w:proofErr w:type="spellStart"/>
-      <w:r>
-        <w:rPr>
-          <w:rFonts w:cs="Arial"/>
-          <w:i/>
-          <w:iCs/>
-          <w:sz w:val="22"/>
-          <w:shd w:val="clear" w:color="auto" w:fill="FFFFFF"/>
-        </w:rPr>
-        <w:t>visitFuncaoPrincipal</w:t>
-      </w:r>
-      <w:proofErr w:type="spellEnd"/>
-      <w:r>
-        <w:rPr>
-          <w:rFonts w:cs="Arial"/>
-          <w:sz w:val="22"/>
-          <w:shd w:val="clear" w:color="auto" w:fill="FFFFFF"/>
-        </w:rPr>
-        <w:t xml:space="preserve">), e os nomes dos parâmetros são imediatamente adicionados a esse novo âmbito. </w:t>
-      </w:r>
-      <w:r>
-        <w:rPr>
-          <w:rFonts w:cs="Arial"/>
-          <w:sz w:val="22"/>
-          <w:shd w:val="clear" w:color="auto" w:fill="FFFFFF"/>
-        </w:rPr>
-        <w:t>Durante a visita</w:t>
-      </w:r>
-      <w:r>
-        <w:rPr>
-          <w:rFonts w:cs="Arial"/>
-          <w:sz w:val="22"/>
-          <w:shd w:val="clear" w:color="auto" w:fill="FFFFFF"/>
-        </w:rPr>
-        <w:t xml:space="preserve"> </w:t>
-      </w:r>
-      <w:r>
-        <w:rPr>
-          <w:rFonts w:cs="Arial"/>
-          <w:sz w:val="22"/>
-          <w:shd w:val="clear" w:color="auto" w:fill="FFFFFF"/>
-        </w:rPr>
-        <w:t>a</w:t>
-      </w:r>
-      <w:r>
-        <w:rPr>
-          <w:rFonts w:cs="Arial"/>
-          <w:sz w:val="22"/>
-          <w:shd w:val="clear" w:color="auto" w:fill="FFFFFF"/>
-        </w:rPr>
-        <w:t xml:space="preserve"> declaraç</w:t>
-      </w:r>
-      <w:r>
-        <w:rPr>
-          <w:rFonts w:cs="Arial"/>
-          <w:sz w:val="22"/>
-          <w:shd w:val="clear" w:color="auto" w:fill="FFFFFF"/>
-        </w:rPr>
-        <w:t>ões</w:t>
-      </w:r>
-      <w:r>
-        <w:rPr>
-          <w:rFonts w:cs="Arial"/>
-          <w:sz w:val="22"/>
-          <w:shd w:val="clear" w:color="auto" w:fill="FFFFFF"/>
-        </w:rPr>
-        <w:t xml:space="preserve"> de variáveis locais (</w:t>
-      </w:r>
-      <w:proofErr w:type="spellStart"/>
-      <w:r>
-        <w:rPr>
-          <w:rFonts w:cs="Arial"/>
-          <w:i/>
-          <w:iCs/>
-          <w:sz w:val="22"/>
-          <w:shd w:val="clear" w:color="auto" w:fill="FFFFFF"/>
-        </w:rPr>
-        <w:t>visitDeclaracao</w:t>
-      </w:r>
-      <w:proofErr w:type="spellEnd"/>
+        <w:t>pop</w:t>
+      </w:r>
       <w:r>
         <w:rPr>
           <w:rFonts w:cs="Arial"/>
@@ -5202,209 +5530,65 @@
           <w:sz w:val="22"/>
           <w:shd w:val="clear" w:color="auto" w:fill="FFFFFF"/>
         </w:rPr>
-        <w:t xml:space="preserve">é </w:t>
-      </w:r>
-      <w:r>
-        <w:rPr>
-          <w:rFonts w:cs="Arial"/>
-          <w:sz w:val="22"/>
-          <w:shd w:val="clear" w:color="auto" w:fill="FFFFFF"/>
-        </w:rPr>
-        <w:t>verifica</w:t>
-      </w:r>
-      <w:r>
-        <w:rPr>
-          <w:rFonts w:cs="Arial"/>
-          <w:sz w:val="22"/>
-          <w:shd w:val="clear" w:color="auto" w:fill="FFFFFF"/>
-        </w:rPr>
-        <w:t>do</w:t>
-      </w:r>
-      <w:r>
-        <w:rPr>
-          <w:rFonts w:cs="Arial"/>
-          <w:sz w:val="22"/>
-          <w:shd w:val="clear" w:color="auto" w:fill="FFFFFF"/>
-        </w:rPr>
-        <w:t xml:space="preserve"> se o nome já existe no âmbito atual (topo da pilha, </w:t>
-      </w:r>
-      <w:proofErr w:type="spellStart"/>
+        <w:t>assegurando</w:t>
+      </w:r>
+      <w:r>
+        <w:rPr>
+          <w:rFonts w:cs="Arial"/>
+          <w:sz w:val="22"/>
+          <w:shd w:val="clear" w:color="auto" w:fill="FFFFFF"/>
+        </w:rPr>
+        <w:t xml:space="preserve"> a correta </w:t>
+      </w:r>
+      <w:r>
+        <w:rPr>
+          <w:rFonts w:cs="Arial"/>
+          <w:sz w:val="22"/>
+          <w:shd w:val="clear" w:color="auto" w:fill="FFFFFF"/>
+        </w:rPr>
+        <w:t>delimitação</w:t>
+      </w:r>
+      <w:r>
+        <w:rPr>
+          <w:rFonts w:cs="Arial"/>
+          <w:sz w:val="22"/>
+          <w:shd w:val="clear" w:color="auto" w:fill="FFFFFF"/>
+        </w:rPr>
+        <w:t xml:space="preserve"> </w:t>
+      </w:r>
       <w:proofErr w:type="gramStart"/>
       <w:r>
         <w:rPr>
           <w:rFonts w:cs="Arial"/>
-          <w:i/>
-          <w:iCs/>
-          <w:sz w:val="22"/>
-          <w:shd w:val="clear" w:color="auto" w:fill="FFFFFF"/>
-        </w:rPr>
-        <w:t>self.escopos</w:t>
-      </w:r>
-      <w:proofErr w:type="spellEnd"/>
+          <w:sz w:val="22"/>
+          <w:shd w:val="clear" w:color="auto" w:fill="FFFFFF"/>
+        </w:rPr>
+        <w:t xml:space="preserve">dos </w:t>
+      </w:r>
+      <w:r>
+        <w:rPr>
+          <w:rFonts w:cs="Arial"/>
+          <w:sz w:val="22"/>
+          <w:shd w:val="clear" w:color="auto" w:fill="FFFFFF"/>
+        </w:rPr>
+        <w:t>contexto</w:t>
+      </w:r>
       <w:proofErr w:type="gramEnd"/>
       <w:r>
         <w:rPr>
           <w:rFonts w:cs="Arial"/>
-          <w:i/>
-          <w:iCs/>
-          <w:sz w:val="22"/>
-          <w:shd w:val="clear" w:color="auto" w:fill="FFFFFF"/>
-        </w:rPr>
-        <w:t>[-1])</w:t>
-      </w:r>
-      <w:r>
-        <w:rPr>
-          <w:rFonts w:cs="Arial"/>
-          <w:sz w:val="22"/>
-          <w:shd w:val="clear" w:color="auto" w:fill="FFFFFF"/>
-        </w:rPr>
-        <w:t xml:space="preserve"> para detetar </w:t>
-      </w:r>
-      <w:r>
-        <w:rPr>
-          <w:rFonts w:cs="Arial"/>
-          <w:sz w:val="22"/>
-          <w:shd w:val="clear" w:color="auto" w:fill="FFFFFF"/>
-        </w:rPr>
-        <w:t>duplicações. Não existindo conflito, o novo identificador é</w:t>
-      </w:r>
-      <w:r>
-        <w:rPr>
-          <w:rFonts w:cs="Arial"/>
-          <w:sz w:val="22"/>
-          <w:shd w:val="clear" w:color="auto" w:fill="FFFFFF"/>
-        </w:rPr>
-        <w:t xml:space="preserve"> </w:t>
-      </w:r>
-      <w:r>
-        <w:rPr>
-          <w:rFonts w:cs="Arial"/>
-          <w:sz w:val="22"/>
-          <w:shd w:val="clear" w:color="auto" w:fill="FFFFFF"/>
-        </w:rPr>
-        <w:t>inserido</w:t>
-      </w:r>
-      <w:r>
-        <w:rPr>
-          <w:rFonts w:cs="Arial"/>
-          <w:sz w:val="22"/>
-          <w:shd w:val="clear" w:color="auto" w:fill="FFFFFF"/>
-        </w:rPr>
-        <w:t xml:space="preserve"> </w:t>
-      </w:r>
-      <w:r>
-        <w:rPr>
-          <w:rFonts w:cs="Arial"/>
-          <w:sz w:val="22"/>
-          <w:shd w:val="clear" w:color="auto" w:fill="FFFFFF"/>
-        </w:rPr>
-        <w:t>n</w:t>
-      </w:r>
-      <w:r>
-        <w:rPr>
-          <w:rFonts w:cs="Arial"/>
-          <w:sz w:val="22"/>
-          <w:shd w:val="clear" w:color="auto" w:fill="FFFFFF"/>
-        </w:rPr>
-        <w:t xml:space="preserve">esse âmbito. </w:t>
-      </w:r>
-      <w:r>
-        <w:rPr>
-          <w:rFonts w:cs="Arial"/>
-          <w:sz w:val="22"/>
-          <w:shd w:val="clear" w:color="auto" w:fill="FFFFFF"/>
-        </w:rPr>
-        <w:t>Para finalizar</w:t>
-      </w:r>
-      <w:r>
-        <w:rPr>
-          <w:rFonts w:cs="Arial"/>
-          <w:sz w:val="22"/>
-          <w:shd w:val="clear" w:color="auto" w:fill="FFFFFF"/>
-        </w:rPr>
-        <w:t xml:space="preserve">, a </w:t>
-      </w:r>
-      <w:r>
-        <w:rPr>
-          <w:rFonts w:cs="Arial"/>
-          <w:sz w:val="22"/>
-          <w:shd w:val="clear" w:color="auto" w:fill="FFFFFF"/>
-        </w:rPr>
-        <w:t>análise</w:t>
-      </w:r>
-      <w:r>
-        <w:rPr>
-          <w:rFonts w:cs="Arial"/>
-          <w:sz w:val="22"/>
-          <w:shd w:val="clear" w:color="auto" w:fill="FFFFFF"/>
-        </w:rPr>
-        <w:t xml:space="preserve"> </w:t>
-      </w:r>
-      <w:r>
-        <w:rPr>
-          <w:rFonts w:cs="Arial"/>
-          <w:sz w:val="22"/>
-          <w:shd w:val="clear" w:color="auto" w:fill="FFFFFF"/>
-        </w:rPr>
-        <w:t>da</w:t>
-      </w:r>
-      <w:r>
-        <w:rPr>
-          <w:rFonts w:cs="Arial"/>
-          <w:sz w:val="22"/>
-          <w:shd w:val="clear" w:color="auto" w:fill="FFFFFF"/>
-        </w:rPr>
-        <w:t xml:space="preserve"> função, o âmbito correspondente é removido da pilha (</w:t>
-      </w:r>
-      <w:r>
-        <w:rPr>
-          <w:rFonts w:cs="Arial"/>
-          <w:i/>
-          <w:iCs/>
-          <w:sz w:val="22"/>
-          <w:shd w:val="clear" w:color="auto" w:fill="FFFFFF"/>
-        </w:rPr>
-        <w:t>pop</w:t>
-      </w:r>
-      <w:r>
-        <w:rPr>
-          <w:rFonts w:cs="Arial"/>
-          <w:sz w:val="22"/>
-          <w:shd w:val="clear" w:color="auto" w:fill="FFFFFF"/>
-        </w:rPr>
-        <w:t xml:space="preserve">), </w:t>
-      </w:r>
-      <w:r>
-        <w:rPr>
-          <w:rFonts w:cs="Arial"/>
-          <w:sz w:val="22"/>
-          <w:shd w:val="clear" w:color="auto" w:fill="FFFFFF"/>
-        </w:rPr>
-        <w:t>assegurando</w:t>
-      </w:r>
-      <w:r>
-        <w:rPr>
-          <w:rFonts w:cs="Arial"/>
-          <w:sz w:val="22"/>
-          <w:shd w:val="clear" w:color="auto" w:fill="FFFFFF"/>
-        </w:rPr>
-        <w:t xml:space="preserve"> a correta </w:t>
-      </w:r>
-      <w:r>
-        <w:rPr>
-          <w:rFonts w:cs="Arial"/>
-          <w:sz w:val="22"/>
-          <w:shd w:val="clear" w:color="auto" w:fill="FFFFFF"/>
-        </w:rPr>
-        <w:t>delimitação</w:t>
-      </w:r>
-      <w:r>
-        <w:rPr>
-          <w:rFonts w:cs="Arial"/>
-          <w:sz w:val="22"/>
-          <w:shd w:val="clear" w:color="auto" w:fill="FFFFFF"/>
-        </w:rPr>
-        <w:t xml:space="preserve"> dos âmbitos léxicos</w:t>
+          <w:sz w:val="22"/>
+          <w:shd w:val="clear" w:color="auto" w:fill="FFFFFF"/>
+        </w:rPr>
+        <w:t xml:space="preserve"> </w:t>
+      </w:r>
+      <w:r>
+        <w:rPr>
+          <w:rFonts w:cs="Arial"/>
+          <w:sz w:val="22"/>
+          <w:shd w:val="clear" w:color="auto" w:fill="FFFFFF"/>
+        </w:rPr>
+        <w:t>léxicos</w:t>
       </w:r>
       <w:r>
         <w:rPr>
@@ -5480,6 +5664,14 @@
           <w:sz w:val="22"/>
           <w:shd w:val="clear" w:color="auto" w:fill="FFFFFF"/>
         </w:rPr>
+        <w:t xml:space="preserve">em </w:t>
+      </w:r>
+      <w:r>
+        <w:rPr>
+          <w:rFonts w:cs="Arial"/>
+          <w:sz w:val="22"/>
+          <w:shd w:val="clear" w:color="auto" w:fill="FFFFFF"/>
+        </w:rPr>
         <w:t>diferentes contextos de uso – como no lado esquerdo de uma atribuição (</w:t>
       </w:r>
       <w:proofErr w:type="spellStart"/>
@@ -5610,7 +5802,31 @@
           <w:sz w:val="22"/>
           <w:shd w:val="clear" w:color="auto" w:fill="FFFFFF"/>
         </w:rPr>
-        <w:t xml:space="preserve"> percorre a pilha de âmbitos </w:t>
+        <w:t xml:space="preserve"> percorre a pilha de </w:t>
+      </w:r>
+      <w:r>
+        <w:rPr>
+          <w:rFonts w:cs="Arial"/>
+          <w:sz w:val="22"/>
+          <w:shd w:val="clear" w:color="auto" w:fill="FFFFFF"/>
+        </w:rPr>
+        <w:t>contexto</w:t>
+      </w:r>
+      <w:r>
+        <w:rPr>
+          <w:rFonts w:cs="Arial"/>
+          <w:sz w:val="22"/>
+          <w:shd w:val="clear" w:color="auto" w:fill="FFFFFF"/>
+        </w:rPr>
+        <w:t>s</w:t>
+      </w:r>
+      <w:r>
+        <w:rPr>
+          <w:rFonts w:cs="Arial"/>
+          <w:sz w:val="22"/>
+          <w:shd w:val="clear" w:color="auto" w:fill="FFFFFF"/>
+        </w:rPr>
+        <w:t xml:space="preserve"> </w:t>
       </w:r>
       <w:r>
         <w:rPr>
@@ -5660,7 +5876,17 @@
           <w:sz w:val="22"/>
           <w:shd w:val="clear" w:color="auto" w:fill="FFFFFF"/>
         </w:rPr>
-        <w:t>self.escopos</w:t>
+        <w:t>self.</w:t>
+      </w:r>
+      <w:r>
+        <w:rPr>
+          <w:rFonts w:cs="Arial"/>
+          <w:i/>
+          <w:iCs/>
+          <w:sz w:val="22"/>
+          <w:shd w:val="clear" w:color="auto" w:fill="FFFFFF"/>
+        </w:rPr>
+        <w:t>contexto</w:t>
       </w:r>
       <w:proofErr w:type="spellEnd"/>
       <w:proofErr w:type="gramEnd"/>
@@ -5718,7 +5944,75 @@
           <w:sz w:val="22"/>
           <w:shd w:val="clear" w:color="auto" w:fill="FFFFFF"/>
         </w:rPr>
-        <w:t xml:space="preserve"> acessível (o atual ou um superior). Se um identificador não for encontrado, uma exceção de erro semântico é levantada. </w:t>
+        <w:t xml:space="preserve"> acessível (o </w:t>
+      </w:r>
+      <w:proofErr w:type="spellStart"/>
+      <w:r>
+        <w:rPr>
+          <w:rFonts w:cs="Arial"/>
+          <w:sz w:val="22"/>
+          <w:shd w:val="clear" w:color="auto" w:fill="FFFFFF"/>
+        </w:rPr>
+        <w:t>a</w:t>
+      </w:r>
+      <w:r>
+        <w:rPr>
+          <w:rFonts w:cs="Arial"/>
+          <w:sz w:val="22"/>
+          <w:shd w:val="clear" w:color="auto" w:fill="FFFFFF"/>
+        </w:rPr>
+        <w:t>c</w:t>
+      </w:r>
+      <w:r>
+        <w:rPr>
+          <w:rFonts w:cs="Arial"/>
+          <w:sz w:val="22"/>
+          <w:shd w:val="clear" w:color="auto" w:fill="FFFFFF"/>
+        </w:rPr>
+        <w:t>tual</w:t>
+      </w:r>
+      <w:proofErr w:type="spellEnd"/>
+      <w:r>
+        <w:rPr>
+          <w:rFonts w:cs="Arial"/>
+          <w:sz w:val="22"/>
+          <w:shd w:val="clear" w:color="auto" w:fill="FFFFFF"/>
+        </w:rPr>
+        <w:t xml:space="preserve"> ou um superior). Se um identificador não for encontrado, uma </w:t>
+      </w:r>
+      <w:proofErr w:type="spellStart"/>
+      <w:r>
+        <w:rPr>
+          <w:rFonts w:cs="Arial"/>
+          <w:sz w:val="22"/>
+          <w:shd w:val="clear" w:color="auto" w:fill="FFFFFF"/>
+        </w:rPr>
+        <w:t>exce</w:t>
+      </w:r>
+      <w:r>
+        <w:rPr>
+          <w:rFonts w:cs="Arial"/>
+          <w:sz w:val="22"/>
+          <w:shd w:val="clear" w:color="auto" w:fill="FFFFFF"/>
+        </w:rPr>
+        <w:t>p</w:t>
+      </w:r>
+      <w:r>
+        <w:rPr>
+          <w:rFonts w:cs="Arial"/>
+          <w:sz w:val="22"/>
+          <w:shd w:val="clear" w:color="auto" w:fill="FFFFFF"/>
+        </w:rPr>
+        <w:t>ção</w:t>
+      </w:r>
+      <w:proofErr w:type="spellEnd"/>
+      <w:r>
+        <w:rPr>
+          <w:rFonts w:cs="Arial"/>
+          <w:sz w:val="22"/>
+          <w:shd w:val="clear" w:color="auto" w:fill="FFFFFF"/>
+        </w:rPr>
+        <w:t xml:space="preserve"> de erro semântico é levantada. </w:t>
       </w:r>
       <w:r>
         <w:rPr>
@@ -6142,6 +6436,32 @@
           <w:shd w:val="clear" w:color="auto" w:fill="FFFFFF"/>
         </w:rPr>
       </w:pPr>
+      <w:r>
+        <w:rPr>
+          <w:rFonts w:cs="Arial"/>
+          <w:sz w:val="22"/>
+          <w:shd w:val="clear" w:color="auto" w:fill="FFFFFF"/>
+        </w:rPr>
+        <w:t xml:space="preserve">As </w:t>
+      </w:r>
+      <w:proofErr w:type="spellStart"/>
+      <w:r>
+        <w:rPr>
+          <w:rFonts w:cs="Arial"/>
+          <w:sz w:val="22"/>
+          <w:shd w:val="clear" w:color="auto" w:fill="FFFFFF"/>
+        </w:rPr>
+        <w:t>acções</w:t>
+      </w:r>
+      <w:proofErr w:type="spellEnd"/>
+      <w:r>
+        <w:rPr>
+          <w:rFonts w:cs="Arial"/>
+          <w:sz w:val="22"/>
+          <w:shd w:val="clear" w:color="auto" w:fill="FFFFFF"/>
+        </w:rPr>
+        <w:t xml:space="preserve"> semânticas implementadas são: </w:t>
+      </w:r>
     </w:p>
     <w:p>
       <w:pPr>
@@ -6150,104 +6470,195 @@
         <w:jc w:val="both"/>
         <w:rPr>
           <w:rFonts w:cs="Arial"/>
-          <w:b/>
-          <w:sz w:val="22"/>
-          <w:shd w:val="clear" w:color="auto" w:fill="FFFFFF"/>
-        </w:rPr>
-      </w:pPr>
-      <w:r>
-        <w:rPr>
-          <w:rFonts w:cs="Arial"/>
-          <w:b/>
-          <w:sz w:val="22"/>
-          <w:shd w:val="clear" w:color="auto" w:fill="FFFFFF"/>
-        </w:rPr>
-        <w:t>No entanto, é importante notar as limitações da presente implementação: não realiza verificações de tipo (</w:t>
-      </w:r>
-      <w:proofErr w:type="spellStart"/>
-      <w:r>
-        <w:rPr>
-          <w:rFonts w:cs="Arial"/>
-          <w:b/>
-          <w:sz w:val="22"/>
-          <w:shd w:val="clear" w:color="auto" w:fill="FFFFFF"/>
-        </w:rPr>
-        <w:t>ex</w:t>
-      </w:r>
-      <w:proofErr w:type="spellEnd"/>
-      <w:r>
-        <w:rPr>
-          <w:rFonts w:cs="Arial"/>
-          <w:b/>
-          <w:sz w:val="22"/>
-          <w:shd w:val="clear" w:color="auto" w:fill="FFFFFF"/>
-        </w:rPr>
-        <w:t xml:space="preserve">: compatibilidade de tipos em atribuições, operações aritméticas/lógicas, ou correspondência entre argumentos e parâmetros de funções), focando-se exclusivamente na gestão de nomes e âmbitos. </w:t>
-      </w:r>
-      <w:r>
-        <w:rPr>
-          <w:rFonts w:cs="Arial"/>
-          <w:b/>
-          <w:color w:val="FF0000"/>
-          <w:sz w:val="22"/>
-          <w:shd w:val="clear" w:color="auto" w:fill="FFFFFF"/>
-        </w:rPr>
-        <w:t>Adicionalmente, o tratamento de erros atual baseia-se no lançamento de exceções (</w:t>
-      </w:r>
-      <w:proofErr w:type="spellStart"/>
-      <w:r>
-        <w:rPr>
-          <w:rFonts w:cs="Arial"/>
-          <w:b/>
-          <w:color w:val="FF0000"/>
-          <w:sz w:val="22"/>
-          <w:shd w:val="clear" w:color="auto" w:fill="FFFFFF"/>
-        </w:rPr>
-        <w:t>raise</w:t>
-      </w:r>
-      <w:proofErr w:type="spellEnd"/>
-      <w:r>
-        <w:rPr>
-          <w:rFonts w:cs="Arial"/>
-          <w:b/>
-          <w:color w:val="FF0000"/>
-          <w:sz w:val="22"/>
-          <w:shd w:val="clear" w:color="auto" w:fill="FFFFFF"/>
-        </w:rPr>
-        <w:t xml:space="preserve"> </w:t>
-      </w:r>
-      <w:proofErr w:type="spellStart"/>
-      <w:r>
-        <w:rPr>
-          <w:rFonts w:cs="Arial"/>
-          <w:b/>
-          <w:color w:val="FF0000"/>
-          <w:sz w:val="22"/>
-          <w:shd w:val="clear" w:color="auto" w:fill="FFFFFF"/>
-        </w:rPr>
-        <w:t>Exception</w:t>
-      </w:r>
-      <w:proofErr w:type="spellEnd"/>
-      <w:r>
-        <w:rPr>
-          <w:rFonts w:cs="Arial"/>
-          <w:b/>
-          <w:color w:val="FF0000"/>
-          <w:sz w:val="22"/>
-          <w:shd w:val="clear" w:color="auto" w:fill="FFFFFF"/>
-        </w:rPr>
-        <w:t xml:space="preserve">), o que interrompe a </w:t>
-      </w:r>
-      <w:r>
-        <w:rPr>
-          <w:rFonts w:cs="Arial"/>
-          <w:b/>
-          <w:color w:val="FF0000"/>
-          <w:sz w:val="22"/>
-          <w:shd w:val="clear" w:color="auto" w:fill="FFFFFF"/>
-        </w:rPr>
-        <w:lastRenderedPageBreak/>
-        <w:t>análise no primeiro erro semântico encontrado, em vez de acumular uma lista de todos os erros.</w:t>
+          <w:sz w:val="22"/>
+          <w:shd w:val="clear" w:color="auto" w:fill="FFFFFF"/>
+        </w:rPr>
+      </w:pPr>
+      <w:r>
+        <w:rPr>
+          <w:rFonts w:cs="Arial"/>
+          <w:b/>
+          <w:bCs/>
+          <w:sz w:val="22"/>
+          <w:shd w:val="clear" w:color="auto" w:fill="FFFFFF"/>
+        </w:rPr>
+        <w:t>Verificação de declarações</w:t>
+      </w:r>
+      <w:r>
+        <w:rPr>
+          <w:rFonts w:cs="Arial"/>
+          <w:sz w:val="22"/>
+          <w:shd w:val="clear" w:color="auto" w:fill="FFFFFF"/>
+        </w:rPr>
+        <w:t>, relativamente às variáveis, verifica se os identificadores foram declarados antes do uso e verifica a redeclaração no mesmo contexto; relativamente às funções/protótipos, valida os tipos de retorno e os parâmetros entre os protótipos e as definições;</w:t>
+      </w:r>
+      <w:r>
+        <w:rPr>
+          <w:rFonts w:cs="Arial"/>
+          <w:sz w:val="22"/>
+          <w:shd w:val="clear" w:color="auto" w:fill="FFFFFF"/>
+        </w:rPr>
+        <w:t xml:space="preserve"> (</w:t>
+      </w:r>
+      <w:r>
+        <w:rPr>
+          <w:rFonts w:cs="Arial"/>
+          <w:sz w:val="22"/>
+          <w:shd w:val="clear" w:color="auto" w:fill="FFFFFF"/>
+        </w:rPr>
+        <w:fldChar w:fldCharType="begin"/>
+      </w:r>
+      <w:r>
+        <w:rPr>
+          <w:rFonts w:cs="Arial"/>
+          <w:sz w:val="22"/>
+          <w:shd w:val="clear" w:color="auto" w:fill="FFFFFF"/>
+        </w:rPr>
+        <w:instrText xml:space="preserve"> REF _Ref198335605 \h </w:instrText>
+      </w:r>
+      <w:r>
+        <w:rPr>
+          <w:rFonts w:cs="Arial"/>
+          <w:sz w:val="22"/>
+          <w:shd w:val="clear" w:color="auto" w:fill="FFFFFF"/>
+        </w:rPr>
+      </w:r>
+      <w:r>
+        <w:rPr>
+          <w:rFonts w:cs="Arial"/>
+          <w:sz w:val="22"/>
+          <w:shd w:val="clear" w:color="auto" w:fill="FFFFFF"/>
+        </w:rPr>
+        <w:instrText xml:space="preserve"> \* MERGEFORMAT </w:instrText>
+      </w:r>
+      <w:r>
+        <w:rPr>
+          <w:rFonts w:cs="Arial"/>
+          <w:sz w:val="22"/>
+          <w:shd w:val="clear" w:color="auto" w:fill="FFFFFF"/>
+        </w:rPr>
+        <w:fldChar w:fldCharType="separate"/>
+      </w:r>
+      <w:r>
+        <w:rPr>
+          <w:sz w:val="22"/>
+        </w:rPr>
+        <w:t xml:space="preserve">Figura </w:t>
+      </w:r>
+      <w:r>
+        <w:rPr>
+          <w:noProof/>
+          <w:sz w:val="22"/>
+        </w:rPr>
+        <w:t>1</w:t>
+      </w:r>
+      <w:r>
+        <w:rPr>
+          <w:sz w:val="22"/>
+        </w:rPr>
+        <w:t xml:space="preserve"> -</w:t>
+      </w:r>
+      <w:r>
+        <w:rPr>
+          <w:sz w:val="22"/>
+        </w:rPr>
+        <w:t xml:space="preserve"> </w:t>
+      </w:r>
+      <w:r>
+        <w:rPr>
+          <w:sz w:val="22"/>
+        </w:rPr>
+        <w:t>Verificação de declarações - variáveis</w:t>
+      </w:r>
+      <w:r>
+        <w:rPr>
+          <w:rFonts w:cs="Arial"/>
+          <w:sz w:val="22"/>
+          <w:shd w:val="clear" w:color="auto" w:fill="FFFFFF"/>
+        </w:rPr>
+        <w:fldChar w:fldCharType="end"/>
+      </w:r>
+      <w:r>
+        <w:rPr>
+          <w:rFonts w:cs="Arial"/>
+          <w:sz w:val="22"/>
+          <w:shd w:val="clear" w:color="auto" w:fill="FFFFFF"/>
+        </w:rPr>
+        <w:t xml:space="preserve"> e </w:t>
+      </w:r>
+      <w:r>
+        <w:rPr>
+          <w:rFonts w:cs="Arial"/>
+          <w:sz w:val="22"/>
+          <w:shd w:val="clear" w:color="auto" w:fill="FFFFFF"/>
+        </w:rPr>
+        <w:fldChar w:fldCharType="begin"/>
+      </w:r>
+      <w:r>
+        <w:rPr>
+          <w:rFonts w:cs="Arial"/>
+          <w:sz w:val="22"/>
+          <w:shd w:val="clear" w:color="auto" w:fill="FFFFFF"/>
+        </w:rPr>
+        <w:instrText xml:space="preserve"> REF _Ref198336078 \h </w:instrText>
+      </w:r>
+      <w:r>
+        <w:rPr>
+          <w:rFonts w:cs="Arial"/>
+          <w:sz w:val="22"/>
+          <w:shd w:val="clear" w:color="auto" w:fill="FFFFFF"/>
+        </w:rPr>
+      </w:r>
+      <w:r>
+        <w:rPr>
+          <w:rFonts w:cs="Arial"/>
+          <w:sz w:val="22"/>
+          <w:shd w:val="clear" w:color="auto" w:fill="FFFFFF"/>
+        </w:rPr>
+        <w:instrText xml:space="preserve"> \* MERGEFORMAT </w:instrText>
+      </w:r>
+      <w:r>
+        <w:rPr>
+          <w:rFonts w:cs="Arial"/>
+          <w:sz w:val="22"/>
+          <w:shd w:val="clear" w:color="auto" w:fill="FFFFFF"/>
+        </w:rPr>
+        <w:fldChar w:fldCharType="separate"/>
+      </w:r>
+      <w:r>
+        <w:rPr>
+          <w:sz w:val="22"/>
+        </w:rPr>
+        <w:t xml:space="preserve">Figura </w:t>
+      </w:r>
+      <w:r>
+        <w:rPr>
+          <w:noProof/>
+          <w:sz w:val="22"/>
+        </w:rPr>
+        <w:t>2</w:t>
+      </w:r>
+      <w:r>
+        <w:rPr>
+          <w:sz w:val="22"/>
+        </w:rPr>
+        <w:t xml:space="preserve"> - Verificação de declarações - Funções/Protótipos</w:t>
+      </w:r>
+      <w:r>
+        <w:rPr>
+          <w:rFonts w:cs="Arial"/>
+          <w:sz w:val="22"/>
+          <w:shd w:val="clear" w:color="auto" w:fill="FFFFFF"/>
+        </w:rPr>
+        <w:fldChar w:fldCharType="end"/>
+      </w:r>
+      <w:r>
+        <w:rPr>
+          <w:rFonts w:cs="Arial"/>
+          <w:sz w:val="22"/>
+          <w:shd w:val="clear" w:color="auto" w:fill="FFFFFF"/>
+        </w:rPr>
+        <w:t>)</w:t>
       </w:r>
     </w:p>
     <w:p>
@@ -6261,6 +6672,295 @@
           <w:shd w:val="clear" w:color="auto" w:fill="FFFFFF"/>
         </w:rPr>
       </w:pPr>
+      <w:r>
+        <w:rPr>
+          <w:rFonts w:cs="Arial"/>
+          <w:b/>
+          <w:bCs/>
+          <w:sz w:val="22"/>
+          <w:shd w:val="clear" w:color="auto" w:fill="FFFFFF"/>
+        </w:rPr>
+        <w:lastRenderedPageBreak/>
+        <w:t>Gestão de contextos</w:t>
+      </w:r>
+      <w:r>
+        <w:rPr>
+          <w:rFonts w:cs="Arial"/>
+          <w:sz w:val="22"/>
+          <w:shd w:val="clear" w:color="auto" w:fill="FFFFFF"/>
+        </w:rPr>
+        <w:t xml:space="preserve">, verifica a entrada de saída de contextos, onde os blocos, funções e estruturas de controle </w:t>
+      </w:r>
+      <w:proofErr w:type="gramStart"/>
+      <w:r>
+        <w:rPr>
+          <w:rFonts w:cs="Arial"/>
+          <w:sz w:val="22"/>
+          <w:shd w:val="clear" w:color="auto" w:fill="FFFFFF"/>
+        </w:rPr>
+        <w:t>criam novos</w:t>
+      </w:r>
+      <w:proofErr w:type="gramEnd"/>
+      <w:r>
+        <w:rPr>
+          <w:rFonts w:cs="Arial"/>
+          <w:sz w:val="22"/>
+          <w:shd w:val="clear" w:color="auto" w:fill="FFFFFF"/>
+        </w:rPr>
+        <w:t xml:space="preserve"> contextos;</w:t>
+      </w:r>
+    </w:p>
+    <w:p>
+      <w:pPr>
+        <w:spacing w:after="0"/>
+        <w:ind w:firstLine="567"/>
+        <w:jc w:val="both"/>
+        <w:rPr>
+          <w:rFonts w:cs="Arial"/>
+          <w:sz w:val="22"/>
+          <w:shd w:val="clear" w:color="auto" w:fill="FFFFFF"/>
+        </w:rPr>
+      </w:pPr>
+      <w:r>
+        <w:rPr>
+          <w:rFonts w:cs="Arial"/>
+          <w:b/>
+          <w:bCs/>
+          <w:sz w:val="22"/>
+          <w:shd w:val="clear" w:color="auto" w:fill="FFFFFF"/>
+        </w:rPr>
+        <w:t>Verificação de tipos</w:t>
+      </w:r>
+      <w:r>
+        <w:rPr>
+          <w:rFonts w:cs="Arial"/>
+          <w:sz w:val="22"/>
+          <w:shd w:val="clear" w:color="auto" w:fill="FFFFFF"/>
+        </w:rPr>
+        <w:t xml:space="preserve">, nas atribuições é garantida a compatibilidade entre </w:t>
+      </w:r>
+      <w:r>
+        <w:rPr>
+          <w:rFonts w:cs="Arial"/>
+          <w:sz w:val="22"/>
+          <w:shd w:val="clear" w:color="auto" w:fill="FFFFFF"/>
+        </w:rPr>
+        <w:t xml:space="preserve">ambos os operadores; nas expressões os operandos são validados em operações aritméticas/lógicas; nas funções é verificado se o tipo de </w:t>
+      </w:r>
+      <w:proofErr w:type="spellStart"/>
+      <w:r>
+        <w:rPr>
+          <w:rFonts w:cs="Arial"/>
+          <w:sz w:val="22"/>
+          <w:shd w:val="clear" w:color="auto" w:fill="FFFFFF"/>
+        </w:rPr>
+        <w:t>return</w:t>
+      </w:r>
+      <w:proofErr w:type="spellEnd"/>
+      <w:r>
+        <w:rPr>
+          <w:rFonts w:cs="Arial"/>
+          <w:sz w:val="22"/>
+          <w:shd w:val="clear" w:color="auto" w:fill="FFFFFF"/>
+        </w:rPr>
+        <w:t xml:space="preserve"> corresponde ao declarado.</w:t>
+      </w:r>
+    </w:p>
+    <w:p>
+      <w:pPr>
+        <w:spacing w:after="0"/>
+        <w:ind w:firstLine="567"/>
+        <w:jc w:val="both"/>
+        <w:rPr>
+          <w:rFonts w:cs="Arial"/>
+          <w:sz w:val="22"/>
+          <w:shd w:val="clear" w:color="auto" w:fill="FFFFFF"/>
+        </w:rPr>
+      </w:pPr>
+      <w:r>
+        <w:rPr>
+          <w:rFonts w:cs="Arial"/>
+          <w:b/>
+          <w:bCs/>
+          <w:sz w:val="22"/>
+          <w:shd w:val="clear" w:color="auto" w:fill="FFFFFF"/>
+        </w:rPr>
+        <w:t>Tratamento de estruturas de controle</w:t>
+      </w:r>
+      <w:r>
+        <w:rPr>
+          <w:rFonts w:cs="Arial"/>
+          <w:sz w:val="22"/>
+          <w:shd w:val="clear" w:color="auto" w:fill="FFFFFF"/>
+        </w:rPr>
+        <w:t>; nas estruturas condicionais (</w:t>
+      </w:r>
+      <w:proofErr w:type="spellStart"/>
+      <w:r>
+        <w:rPr>
+          <w:rFonts w:cs="Arial"/>
+          <w:sz w:val="22"/>
+          <w:shd w:val="clear" w:color="auto" w:fill="FFFFFF"/>
+        </w:rPr>
+        <w:t>if</w:t>
+      </w:r>
+      <w:proofErr w:type="spellEnd"/>
+      <w:r>
+        <w:rPr>
+          <w:rFonts w:cs="Arial"/>
+          <w:sz w:val="22"/>
+          <w:shd w:val="clear" w:color="auto" w:fill="FFFFFF"/>
+        </w:rPr>
+        <w:t>/</w:t>
+      </w:r>
+      <w:proofErr w:type="spellStart"/>
+      <w:r>
+        <w:rPr>
+          <w:rFonts w:cs="Arial"/>
+          <w:sz w:val="22"/>
+          <w:shd w:val="clear" w:color="auto" w:fill="FFFFFF"/>
+        </w:rPr>
+        <w:t>else</w:t>
+      </w:r>
+      <w:proofErr w:type="spellEnd"/>
+      <w:r>
+        <w:rPr>
+          <w:rFonts w:cs="Arial"/>
+          <w:sz w:val="22"/>
+          <w:shd w:val="clear" w:color="auto" w:fill="FFFFFF"/>
+        </w:rPr>
+        <w:t>) é verificado se a condição é booleana; nos ciclos (</w:t>
+      </w:r>
+      <w:proofErr w:type="spellStart"/>
+      <w:proofErr w:type="gramStart"/>
+      <w:r>
+        <w:rPr>
+          <w:rFonts w:cs="Arial"/>
+          <w:sz w:val="22"/>
+          <w:shd w:val="clear" w:color="auto" w:fill="FFFFFF"/>
+        </w:rPr>
+        <w:t>while,for</w:t>
+      </w:r>
+      <w:proofErr w:type="spellEnd"/>
+      <w:proofErr w:type="gramEnd"/>
+      <w:r>
+        <w:rPr>
+          <w:rFonts w:cs="Arial"/>
+          <w:sz w:val="22"/>
+          <w:shd w:val="clear" w:color="auto" w:fill="FFFFFF"/>
+        </w:rPr>
+        <w:t>) são analisadas as expressões de término e inicialização.</w:t>
+      </w:r>
+    </w:p>
+    <w:p>
+      <w:pPr>
+        <w:spacing w:after="0"/>
+        <w:ind w:firstLine="567"/>
+        <w:jc w:val="both"/>
+        <w:rPr>
+          <w:rFonts w:cs="Arial"/>
+          <w:sz w:val="22"/>
+          <w:shd w:val="clear" w:color="auto" w:fill="FFFFFF"/>
+        </w:rPr>
+      </w:pPr>
+      <w:proofErr w:type="spellStart"/>
+      <w:r>
+        <w:rPr>
+          <w:rFonts w:cs="Arial"/>
+          <w:b/>
+          <w:bCs/>
+          <w:sz w:val="22"/>
+          <w:shd w:val="clear" w:color="auto" w:fill="FFFFFF"/>
+        </w:rPr>
+        <w:t>Arrays</w:t>
+      </w:r>
+      <w:proofErr w:type="spellEnd"/>
+      <w:r>
+        <w:rPr>
+          <w:rFonts w:cs="Arial"/>
+          <w:sz w:val="22"/>
+          <w:shd w:val="clear" w:color="auto" w:fill="FFFFFF"/>
+        </w:rPr>
+        <w:t xml:space="preserve">, nas declarações de </w:t>
+      </w:r>
+      <w:proofErr w:type="spellStart"/>
+      <w:r>
+        <w:rPr>
+          <w:rFonts w:cs="Arial"/>
+          <w:sz w:val="22"/>
+          <w:shd w:val="clear" w:color="auto" w:fill="FFFFFF"/>
+        </w:rPr>
+        <w:t>vectores</w:t>
+      </w:r>
+      <w:proofErr w:type="spellEnd"/>
+      <w:r>
+        <w:rPr>
+          <w:rFonts w:cs="Arial"/>
+          <w:sz w:val="22"/>
+          <w:shd w:val="clear" w:color="auto" w:fill="FFFFFF"/>
+        </w:rPr>
+        <w:t>, validação das dimensões e inicializações; no acesso a índices, é impedido o acesso a não-</w:t>
+      </w:r>
+      <w:proofErr w:type="spellStart"/>
+      <w:r>
+        <w:rPr>
+          <w:rFonts w:cs="Arial"/>
+          <w:sz w:val="22"/>
+          <w:shd w:val="clear" w:color="auto" w:fill="FFFFFF"/>
+        </w:rPr>
+        <w:t>vectores</w:t>
+      </w:r>
+      <w:proofErr w:type="spellEnd"/>
+      <w:r>
+        <w:rPr>
+          <w:rFonts w:cs="Arial"/>
+          <w:sz w:val="22"/>
+          <w:shd w:val="clear" w:color="auto" w:fill="FFFFFF"/>
+        </w:rPr>
+        <w:t>.</w:t>
+      </w:r>
+    </w:p>
+    <w:p>
+      <w:pPr>
+        <w:spacing w:after="0"/>
+        <w:ind w:firstLine="567"/>
+        <w:jc w:val="both"/>
+        <w:rPr>
+          <w:rFonts w:cs="Arial"/>
+          <w:sz w:val="22"/>
+          <w:shd w:val="clear" w:color="auto" w:fill="FFFFFF"/>
+        </w:rPr>
+      </w:pPr>
+      <w:r>
+        <w:rPr>
+          <w:rFonts w:cs="Arial"/>
+          <w:b/>
+          <w:bCs/>
+          <w:sz w:val="22"/>
+          <w:shd w:val="clear" w:color="auto" w:fill="FFFFFF"/>
+        </w:rPr>
+        <w:t>Funções</w:t>
+      </w:r>
+      <w:r>
+        <w:rPr>
+          <w:rFonts w:cs="Arial"/>
+          <w:sz w:val="22"/>
+          <w:shd w:val="clear" w:color="auto" w:fill="FFFFFF"/>
+        </w:rPr>
+        <w:t>, nas chamadas de funções, é verificada a existência e paridade dos parâmetros; nos protótipos e definições é garantida a consistência entre declarações e implementações.</w:t>
+      </w:r>
+    </w:p>
+    <w:p>
+      <w:pPr>
+        <w:spacing w:after="0"/>
+        <w:ind w:firstLine="567"/>
+        <w:jc w:val="both"/>
+        <w:rPr>
+          <w:rFonts w:cs="Arial"/>
+          <w:sz w:val="22"/>
+          <w:shd w:val="clear" w:color="auto" w:fill="FFFFFF"/>
+        </w:rPr>
+      </w:pPr>
     </w:p>
     <w:p>
       <w:pPr>
@@ -6853,7 +7553,16 @@
           <w:sz w:val="22"/>
           <w:shd w:val="clear" w:color="auto" w:fill="FFFFFF"/>
         </w:rPr>
-        <w:t xml:space="preserve">tribuições são convertidas em instruções </w:t>
+        <w:t xml:space="preserve">tribuições são </w:t>
+      </w:r>
+      <w:r>
+        <w:rPr>
+          <w:rFonts w:cs="Arial"/>
+          <w:sz w:val="22"/>
+          <w:shd w:val="clear" w:color="auto" w:fill="FFFFFF"/>
+        </w:rPr>
+        <w:lastRenderedPageBreak/>
+        <w:t xml:space="preserve">convertidas em instruções </w:t>
       </w:r>
       <w:r>
         <w:rPr>
@@ -8185,7 +8894,17 @@
           <w:sz w:val="22"/>
           <w:shd w:val="clear" w:color="auto" w:fill="FFFFFF"/>
         </w:rPr>
-        <w:t>t1 = 3 + 5</w:t>
+        <w:t xml:space="preserve">t1 = 3 </w:t>
+      </w:r>
+      <w:r>
+        <w:rPr>
+          <w:rFonts w:cs="Arial"/>
+          <w:i/>
+          <w:sz w:val="22"/>
+          <w:shd w:val="clear" w:color="auto" w:fill="FFFFFF"/>
+        </w:rPr>
+        <w:lastRenderedPageBreak/>
+        <w:t>+ 5</w:t>
       </w:r>
       <w:r>
         <w:rPr>
@@ -8536,7 +9255,6 @@
           <w:sz w:val="22"/>
           <w:shd w:val="clear" w:color="auto" w:fill="FFFFFF"/>
         </w:rPr>
-        <w:lastRenderedPageBreak/>
         <w:t>Eliminação de Código Inatingível</w:t>
       </w:r>
       <w:r>
@@ -14639,8 +15357,341 @@
           <w:sz w:val="22"/>
           <w:lang w:eastAsia="pt-PT"/>
         </w:rPr>
+      </w:pPr>
+      <w:r>
+        <w:rPr>
+          <w:rFonts w:eastAsia="Times New Roman" w:cs="Arial"/>
+          <w:b/>
+          <w:bCs/>
+          <w:sz w:val="22"/>
+          <w:lang w:eastAsia="pt-PT"/>
+        </w:rPr>
+        <w:t>Erros</w:t>
+      </w:r>
+      <w:r>
+        <w:rPr>
+          <w:rFonts w:eastAsia="Times New Roman" w:cs="Arial"/>
+          <w:sz w:val="22"/>
+          <w:lang w:eastAsia="pt-PT"/>
+        </w:rPr>
+        <w:t>:</w:t>
+      </w:r>
+      <w:r>
+        <w:rPr>
+          <w:rFonts w:eastAsia="Times New Roman" w:cs="Arial"/>
+          <w:sz w:val="22"/>
+          <w:lang w:eastAsia="pt-PT"/>
+        </w:rPr>
+        <w:t xml:space="preserve"> </w:t>
+      </w:r>
+      <w:r>
+        <w:rPr>
+          <w:rFonts w:eastAsia="Times New Roman" w:cs="Arial"/>
+          <w:sz w:val="22"/>
+          <w:lang w:eastAsia="pt-PT"/>
+        </w:rPr>
+        <w:t>Uso</w:t>
+      </w:r>
+      <w:r>
+        <w:rPr>
+          <w:rFonts w:eastAsia="Times New Roman" w:cs="Arial"/>
+          <w:sz w:val="22"/>
+          <w:lang w:eastAsia="pt-PT"/>
+        </w:rPr>
+        <w:t xml:space="preserve"> </w:t>
+      </w:r>
+      <w:r>
+        <w:rPr>
+          <w:rFonts w:eastAsia="Times New Roman" w:cs="Arial"/>
+          <w:sz w:val="22"/>
+          <w:lang w:eastAsia="pt-PT"/>
+        </w:rPr>
+        <w:t>de</w:t>
+      </w:r>
+      <w:r>
+        <w:rPr>
+          <w:rFonts w:eastAsia="Times New Roman" w:cs="Arial"/>
+          <w:sz w:val="22"/>
+          <w:lang w:eastAsia="pt-PT"/>
+        </w:rPr>
+        <w:t xml:space="preserve"> </w:t>
+      </w:r>
+      <w:r>
+        <w:rPr>
+          <w:rFonts w:eastAsia="Times New Roman" w:cs="Arial"/>
+          <w:sz w:val="22"/>
+          <w:lang w:eastAsia="pt-PT"/>
+        </w:rPr>
+        <w:t>variáveis</w:t>
+      </w:r>
+      <w:r>
+        <w:rPr>
+          <w:rFonts w:eastAsia="Times New Roman" w:cs="Arial"/>
+          <w:sz w:val="22"/>
+          <w:lang w:eastAsia="pt-PT"/>
+        </w:rPr>
+        <w:t xml:space="preserve"> </w:t>
+      </w:r>
+      <w:r>
+        <w:rPr>
+          <w:rFonts w:eastAsia="Times New Roman" w:cs="Arial"/>
+          <w:sz w:val="22"/>
+          <w:lang w:eastAsia="pt-PT"/>
+        </w:rPr>
+        <w:t>não</w:t>
+      </w:r>
+      <w:r>
+        <w:rPr>
+          <w:rFonts w:eastAsia="Times New Roman" w:cs="Arial"/>
+          <w:sz w:val="22"/>
+          <w:lang w:eastAsia="pt-PT"/>
+        </w:rPr>
+        <w:t xml:space="preserve"> </w:t>
+      </w:r>
+      <w:r>
+        <w:rPr>
+          <w:rFonts w:eastAsia="Times New Roman" w:cs="Arial"/>
+          <w:sz w:val="22"/>
+          <w:lang w:eastAsia="pt-PT"/>
+        </w:rPr>
+        <w:t>declaradas</w:t>
+      </w:r>
+      <w:r>
+        <w:rPr>
+          <w:rFonts w:eastAsia="Times New Roman" w:cs="Arial"/>
+          <w:sz w:val="22"/>
+          <w:lang w:eastAsia="pt-PT"/>
+        </w:rPr>
+        <w:t xml:space="preserve"> </w:t>
+      </w:r>
+      <w:r>
+        <w:rPr>
+          <w:rFonts w:eastAsia="Times New Roman" w:cs="Arial"/>
+          <w:sz w:val="22"/>
+          <w:lang w:eastAsia="pt-PT"/>
+        </w:rPr>
+        <w:t>é</w:t>
+      </w:r>
+      <w:r>
+        <w:rPr>
+          <w:rFonts w:eastAsia="Times New Roman" w:cs="Arial"/>
+          <w:sz w:val="22"/>
+          <w:lang w:eastAsia="pt-PT"/>
+        </w:rPr>
+        <w:t xml:space="preserve"> </w:t>
+      </w:r>
+      <w:r>
+        <w:rPr>
+          <w:rFonts w:eastAsia="Times New Roman" w:cs="Arial"/>
+          <w:sz w:val="22"/>
+          <w:lang w:eastAsia="pt-PT"/>
+        </w:rPr>
+        <w:t>inválido.</w:t>
+      </w:r>
+    </w:p>
+    <w:p>
+      <w:pPr>
+        <w:keepNext/>
+        <w:spacing w:after="100" w:afterAutospacing="1" w:line="240" w:lineRule="auto"/>
+        <w:jc w:val="center"/>
+      </w:pPr>
+      <w:r>
+        <w:rPr>
+          <w:rFonts w:eastAsia="Times New Roman" w:cs="Arial"/>
+          <w:sz w:val="22"/>
+          <w:lang w:eastAsia="pt-PT"/>
+        </w:rPr>
+        <w:lastRenderedPageBreak/>
+        <w:drawing>
+          <wp:inline distT="0" distB="0" distL="0" distR="0" wp14:anchorId="30961846" wp14:editId="53170A92">
+            <wp:extent cx="5197290" cy="2293819"/>
+            <wp:effectExtent l="0" t="0" r="3810" b="0"/>
+            <wp:docPr id="1702887076" name="Imagem 1" descr="Uma imagem com texto, captura de ecrã, Tipo de letra&#10;&#10;Os conteúdos gerados por IA poderão estar incorretos."/>
+            <wp:cNvGraphicFramePr>
+              <a:graphicFrameLocks xmlns:a="http://schemas.openxmlformats.org/drawingml/2006/main" noChangeAspect="1"/>
+            </wp:cNvGraphicFramePr>
+            <a:graphic xmlns:a="http://schemas.openxmlformats.org/drawingml/2006/main">
+              <a:graphicData uri="http://schemas.openxmlformats.org/drawingml/2006/picture">
+                <pic:pic xmlns:pic="http://schemas.openxmlformats.org/drawingml/2006/picture">
+                  <pic:nvPicPr>
+                    <pic:cNvPr id="1702887076" name="Imagem 1" descr="Uma imagem com texto, captura de ecrã, Tipo de letra&#10;&#10;Os conteúdos gerados por IA poderão estar incorretos."/>
+                    <pic:cNvPicPr/>
+                  </pic:nvPicPr>
+                  <pic:blipFill>
+                    <a:blip r:embed="rId10"/>
+                    <a:stretch>
+                      <a:fillRect/>
+                    </a:stretch>
+                  </pic:blipFill>
+                  <pic:spPr>
+                    <a:xfrm>
+                      <a:off x="0" y="0"/>
+                      <a:ext cx="5197290" cy="2293819"/>
+                    </a:xfrm>
+                    <a:prstGeom prst="rect">
+                      <a:avLst/>
+                    </a:prstGeom>
+                  </pic:spPr>
+                </pic:pic>
+              </a:graphicData>
+            </a:graphic>
+          </wp:inline>
+        </w:drawing>
+      </w:r>
+    </w:p>
+    <w:p>
+      <w:pPr>
+        <w:pStyle w:val="Legenda"/>
+        <w:jc w:val="center"/>
+        <w:rPr>
+          <w:rFonts w:eastAsia="Times New Roman" w:cs="Arial"/>
+          <w:sz w:val="22"/>
+          <w:lang w:eastAsia="pt-PT"/>
+        </w:rPr>
+      </w:pPr>
+      <w:bookmarkStart w:id="0" w:name="_Ref198335605"/>
+      <w:r>
+        <w:t xml:space="preserve">Figura </w:t>
+      </w:r>
+      <w:fldSimple w:instr=" SEQ Figura \* ARABIC ">
+        <w:r>
+          <w:rPr>
+            <w:noProof/>
+          </w:rPr>
+          <w:t>1</w:t>
+        </w:r>
+      </w:fldSimple>
+      <w:r>
+        <w:t xml:space="preserve"> - Verificação de declarações - variáveis</w:t>
+      </w:r>
+      <w:bookmarkEnd w:id="0"/>
+    </w:p>
+    <w:p>
+      <w:pPr>
+        <w:keepNext/>
+        <w:spacing w:after="100" w:afterAutospacing="1" w:line="240" w:lineRule="auto"/>
+        <w:jc w:val="center"/>
+      </w:pPr>
+      <w:r>
+        <w:rPr>
+          <w:rFonts w:eastAsia="Times New Roman" w:cs="Arial"/>
+          <w:sz w:val="22"/>
+          <w:lang w:eastAsia="pt-PT"/>
+        </w:rPr>
+        <w:drawing>
+          <wp:inline distT="0" distB="0" distL="0" distR="0" wp14:anchorId="6DC72BFC" wp14:editId="5C0F508A">
+            <wp:extent cx="5486875" cy="2293819"/>
+            <wp:effectExtent l="0" t="0" r="0" b="0"/>
+            <wp:docPr id="632844307" name="Imagem 1" descr="Uma imagem com texto, captura de ecrã, Tipo de letra&#10;&#10;Os conteúdos gerados por IA poderão estar incorretos."/>
+            <wp:cNvGraphicFramePr>
+              <a:graphicFrameLocks xmlns:a="http://schemas.openxmlformats.org/drawingml/2006/main" noChangeAspect="1"/>
+            </wp:cNvGraphicFramePr>
+            <a:graphic xmlns:a="http://schemas.openxmlformats.org/drawingml/2006/main">
+              <a:graphicData uri="http://schemas.openxmlformats.org/drawingml/2006/picture">
+                <pic:pic xmlns:pic="http://schemas.openxmlformats.org/drawingml/2006/picture">
+                  <pic:nvPicPr>
+                    <pic:cNvPr id="632844307" name="Imagem 1" descr="Uma imagem com texto, captura de ecrã, Tipo de letra&#10;&#10;Os conteúdos gerados por IA poderão estar incorretos."/>
+                    <pic:cNvPicPr/>
+                  </pic:nvPicPr>
+                  <pic:blipFill>
+                    <a:blip r:embed="rId11"/>
+                    <a:stretch>
+                      <a:fillRect/>
+                    </a:stretch>
+                  </pic:blipFill>
+                  <pic:spPr>
+                    <a:xfrm>
+                      <a:off x="0" y="0"/>
+                      <a:ext cx="5486875" cy="2293819"/>
+                    </a:xfrm>
+                    <a:prstGeom prst="rect">
+                      <a:avLst/>
+                    </a:prstGeom>
+                  </pic:spPr>
+                </pic:pic>
+              </a:graphicData>
+            </a:graphic>
+          </wp:inline>
+        </w:drawing>
+      </w:r>
+    </w:p>
+    <w:p>
+      <w:pPr>
+        <w:pStyle w:val="Legenda"/>
+        <w:jc w:val="center"/>
+        <w:rPr>
+          <w:rFonts w:eastAsia="Times New Roman" w:cs="Arial"/>
+          <w:sz w:val="22"/>
+          <w:lang w:eastAsia="pt-PT"/>
+        </w:rPr>
+      </w:pPr>
+      <w:bookmarkStart w:id="1" w:name="_Ref198336078"/>
+      <w:r>
+        <w:t xml:space="preserve">Figura </w:t>
+      </w:r>
+      <w:fldSimple w:instr=" SEQ Figura \* ARABIC ">
+        <w:r>
+          <w:rPr>
+            <w:noProof/>
+          </w:rPr>
+          <w:t>2</w:t>
+        </w:r>
+      </w:fldSimple>
+      <w:r>
+        <w:t xml:space="preserve"> - Verificação de declarações - Funções/Protótipos</w:t>
+      </w:r>
+      <w:bookmarkEnd w:id="1"/>
+    </w:p>
+    <w:p>
+      <w:pPr>
+        <w:spacing w:after="100" w:afterAutospacing="1" w:line="240" w:lineRule="auto"/>
+        <w:rPr>
+          <w:rFonts w:eastAsia="Times New Roman" w:cs="Arial"/>
+          <w:sz w:val="22"/>
+          <w:lang w:eastAsia="pt-PT"/>
+        </w:rPr>
+      </w:pPr>
+    </w:p>
+    <w:p>
+      <w:pPr>
+        <w:spacing w:after="100" w:afterAutospacing="1" w:line="240" w:lineRule="auto"/>
+        <w:rPr>
+          <w:rFonts w:eastAsia="Times New Roman" w:cs="Arial"/>
+          <w:sz w:val="22"/>
+          <w:lang w:eastAsia="pt-PT"/>
+        </w:rPr>
+      </w:pPr>
+    </w:p>
+    <w:p>
+      <w:pPr>
+        <w:spacing w:after="100" w:afterAutospacing="1" w:line="240" w:lineRule="auto"/>
+        <w:rPr>
+          <w:rFonts w:eastAsia="Times New Roman" w:cs="Arial"/>
+          <w:sz w:val="22"/>
+          <w:lang w:eastAsia="pt-PT"/>
+        </w:rPr>
+      </w:pPr>
+    </w:p>
+    <w:p>
+      <w:pPr>
+        <w:spacing w:after="100" w:afterAutospacing="1" w:line="240" w:lineRule="auto"/>
+        <w:rPr>
+          <w:rFonts w:eastAsia="Times New Roman" w:cs="Arial"/>
+          <w:sz w:val="22"/>
+          <w:lang w:eastAsia="pt-PT"/>
+        </w:rPr>
+      </w:pPr>
+    </w:p>
+    <w:p>
+      <w:pPr>
+        <w:spacing w:after="100" w:afterAutospacing="1" w:line="240" w:lineRule="auto"/>
+        <w:rPr>
+          <w:rFonts w:eastAsia="Times New Roman" w:cs="Arial"/>
+          <w:sz w:val="22"/>
+          <w:lang w:eastAsia="pt-PT"/>
+        </w:rPr>
         <w:sectPr>
-          <w:footerReference w:type="first" r:id="rId10"/>
+          <w:footerReference w:type="first" r:id="rId12"/>
           <w:pgSz w:w="11906" w:h="16838"/>
           <w:pgMar w:top="1134" w:right="1134" w:bottom="1134" w:left="1134" w:header="708" w:footer="708" w:gutter="0"/>
           <w:pgNumType w:start="1"/>
@@ -14649,136 +15700,6 @@
           <w:docGrid w:linePitch="360"/>
         </w:sectPr>
       </w:pPr>
-      <w:r>
-        <w:rPr>
-          <w:rFonts w:eastAsia="Times New Roman" w:cs="Arial"/>
-          <w:b/>
-          <w:bCs/>
-          <w:sz w:val="22"/>
-          <w:lang w:eastAsia="pt-PT"/>
-        </w:rPr>
-        <w:t>Erros</w:t>
-      </w:r>
-      <w:r>
-        <w:rPr>
-          <w:rFonts w:eastAsia="Times New Roman" w:cs="Arial"/>
-          <w:sz w:val="22"/>
-          <w:lang w:eastAsia="pt-PT"/>
-        </w:rPr>
-        <w:t>:</w:t>
-      </w:r>
-      <w:r>
-        <w:rPr>
-          <w:rFonts w:eastAsia="Times New Roman" w:cs="Arial"/>
-          <w:sz w:val="22"/>
-          <w:lang w:eastAsia="pt-PT"/>
-        </w:rPr>
-        <w:t xml:space="preserve"> </w:t>
-      </w:r>
-      <w:r>
-        <w:rPr>
-          <w:rFonts w:eastAsia="Times New Roman" w:cs="Arial"/>
-          <w:sz w:val="22"/>
-          <w:lang w:eastAsia="pt-PT"/>
-        </w:rPr>
-        <w:t>Uso</w:t>
-      </w:r>
-      <w:r>
-        <w:rPr>
-          <w:rFonts w:eastAsia="Times New Roman" w:cs="Arial"/>
-          <w:sz w:val="22"/>
-          <w:lang w:eastAsia="pt-PT"/>
-        </w:rPr>
-        <w:t xml:space="preserve"> </w:t>
-      </w:r>
-      <w:r>
-        <w:rPr>
-          <w:rFonts w:eastAsia="Times New Roman" w:cs="Arial"/>
-          <w:sz w:val="22"/>
-          <w:lang w:eastAsia="pt-PT"/>
-        </w:rPr>
-        <w:t>de</w:t>
-      </w:r>
-      <w:r>
-        <w:rPr>
-          <w:rFonts w:eastAsia="Times New Roman" w:cs="Arial"/>
-          <w:sz w:val="22"/>
-          <w:lang w:eastAsia="pt-PT"/>
-        </w:rPr>
-        <w:t xml:space="preserve"> </w:t>
-      </w:r>
-      <w:r>
-        <w:rPr>
-          <w:rFonts w:eastAsia="Times New Roman" w:cs="Arial"/>
-          <w:sz w:val="22"/>
-          <w:lang w:eastAsia="pt-PT"/>
-        </w:rPr>
-        <w:t>variáveis</w:t>
-      </w:r>
-      <w:r>
-        <w:rPr>
-          <w:rFonts w:eastAsia="Times New Roman" w:cs="Arial"/>
-          <w:sz w:val="22"/>
-          <w:lang w:eastAsia="pt-PT"/>
-        </w:rPr>
-        <w:t xml:space="preserve"> </w:t>
-      </w:r>
-      <w:r>
-        <w:rPr>
-          <w:rFonts w:eastAsia="Times New Roman" w:cs="Arial"/>
-          <w:sz w:val="22"/>
-          <w:lang w:eastAsia="pt-PT"/>
-        </w:rPr>
-        <w:t>não</w:t>
-      </w:r>
-      <w:r>
-        <w:rPr>
-          <w:rFonts w:eastAsia="Times New Roman" w:cs="Arial"/>
-          <w:sz w:val="22"/>
-          <w:lang w:eastAsia="pt-PT"/>
-        </w:rPr>
-        <w:t xml:space="preserve"> </w:t>
-      </w:r>
-      <w:r>
-        <w:rPr>
-          <w:rFonts w:eastAsia="Times New Roman" w:cs="Arial"/>
-          <w:sz w:val="22"/>
-          <w:lang w:eastAsia="pt-PT"/>
-        </w:rPr>
-        <w:t>declaradas</w:t>
-      </w:r>
-      <w:r>
-        <w:rPr>
-          <w:rFonts w:eastAsia="Times New Roman" w:cs="Arial"/>
-          <w:sz w:val="22"/>
-          <w:lang w:eastAsia="pt-PT"/>
-        </w:rPr>
-        <w:t xml:space="preserve"> </w:t>
-      </w:r>
-      <w:r>
-        <w:rPr>
-          <w:rFonts w:eastAsia="Times New Roman" w:cs="Arial"/>
-          <w:sz w:val="22"/>
-          <w:lang w:eastAsia="pt-PT"/>
-        </w:rPr>
-        <w:t>é</w:t>
-      </w:r>
-      <w:r>
-        <w:rPr>
-          <w:rFonts w:eastAsia="Times New Roman" w:cs="Arial"/>
-          <w:sz w:val="22"/>
-          <w:lang w:eastAsia="pt-PT"/>
-        </w:rPr>
-        <w:t xml:space="preserve"> </w:t>
-      </w:r>
-      <w:r>
-        <w:rPr>
-          <w:rFonts w:eastAsia="Times New Roman" w:cs="Arial"/>
-          <w:sz w:val="22"/>
-          <w:lang w:eastAsia="pt-PT"/>
-        </w:rPr>
-        <w:t>inválido.</w:t>
-      </w:r>
     </w:p>
     <w:p>
       <w:pPr>
@@ -15442,7 +16363,7 @@
         </w:rPr>
         <w:t xml:space="preserve"> </w:t>
       </w:r>
-      <w:hyperlink r:id="rId11" w:history="1">
+      <w:hyperlink r:id="rId13" w:history="1">
         <w:r>
           <w:rPr>
             <w:rStyle w:val="Hiperligao"/>
@@ -15508,7 +16429,7 @@
         </w:rPr>
         <w:t xml:space="preserve"> </w:t>
       </w:r>
-      <w:hyperlink r:id="rId12" w:history="1">
+      <w:hyperlink r:id="rId14" w:history="1">
         <w:r>
           <w:rPr>
             <w:rStyle w:val="Hiperligao"/>
@@ -15796,7 +16717,7 @@
           <w:lang w:val="en-GB" w:eastAsia="pt-PT"/>
         </w:rPr>
       </w:pPr>
-      <w:hyperlink r:id="rId13" w:history="1">
+      <w:hyperlink r:id="rId15" w:history="1">
         <w:r>
           <w:rPr>
             <w:rStyle w:val="Hiperligao"/>
@@ -15929,7 +16850,7 @@
           <w:lang w:val="en-GB" w:eastAsia="pt-PT"/>
         </w:rPr>
       </w:pPr>
-      <w:hyperlink r:id="rId14" w:history="1">
+      <w:hyperlink r:id="rId16" w:history="1">
         <w:r>
           <w:rPr>
             <w:rStyle w:val="Hiperligao"/>
@@ -16054,7 +16975,7 @@
           <w:lang w:val="en-GB" w:eastAsia="pt-PT"/>
         </w:rPr>
       </w:pPr>
-      <w:hyperlink r:id="rId15" w:history="1">
+      <w:hyperlink r:id="rId17" w:history="1">
         <w:r>
           <w:rPr>
             <w:rStyle w:val="Hiperligao"/>
@@ -16187,7 +17108,7 @@
           <w:lang w:val="en-GB" w:eastAsia="pt-PT"/>
         </w:rPr>
       </w:pPr>
-      <w:hyperlink r:id="rId16" w:history="1">
+      <w:hyperlink r:id="rId18" w:history="1">
         <w:r>
           <w:rPr>
             <w:rStyle w:val="Hiperligao"/>
@@ -16543,7 +17464,7 @@
           <w:lang w:eastAsia="pt-PT"/>
         </w:rPr>
       </w:pPr>
-      <w:hyperlink r:id="rId17" w:history="1">
+      <w:hyperlink r:id="rId19" w:history="1">
         <w:r>
           <w:rPr>
             <w:rStyle w:val="Hiperligao"/>
@@ -19734,6 +20655,25 @@
       <w:szCs w:val="20"/>
     </w:rPr>
   </w:style>
+  <w:style w:type="paragraph" w:styleId="Legenda">
+    <w:name w:val="caption"/>
+    <w:basedOn w:val="Normal"/>
+    <w:next w:val="Normal"/>
+    <w:uiPriority w:val="35"/>
+    <w:unhideWhenUsed/>
+    <w:qFormat/>
+    <w:rsid w:val="006511CC"/>
+    <w:pPr>
+      <w:spacing w:after="200" w:line="240" w:lineRule="auto"/>
+    </w:pPr>
+    <w:rPr>
+      <w:i/>
+      <w:iCs/>
+      <w:color w:val="1F497D" w:themeColor="text2"/>
+      <w:sz w:val="18"/>
+      <w:szCs w:val="18"/>
+    </w:rPr>
+  </w:style>
 </w:styles>
 </file>
 

</xml_diff>